<commit_message>
Update to the Project Tracker and the inital files for my game
</commit_message>
<xml_diff>
--- a/docs/Project Tracker.docx
+++ b/docs/Project Tracker.docx
@@ -5,6 +5,58 @@
     <w:p/>
     <w:p>
       <w:r>
+        <w:t>Progress since last milestone:</w:t>
+      </w:r>
+    </w:p>
+    <w:p>
+      <w:r>
+        <w:tab/>
+        <w:t>Matthew: Started Supa-Shooter Game</w:t>
+      </w:r>
+    </w:p>
+    <w:p>
+      <w:r>
+        <w:tab/>
+        <w:t xml:space="preserve">Chris: </w:t>
+      </w:r>
+      <w:r>
+        <w:tab/>
+        <w:t>Finished hosting handler</w:t>
+      </w:r>
+    </w:p>
+    <w:p>
+      <w:r>
+        <w:tab/>
+      </w:r>
+      <w:r>
+        <w:tab/>
+        <w:t>Web app modularized</w:t>
+      </w:r>
+    </w:p>
+    <w:p>
+      <w:r>
+        <w:tab/>
+      </w:r>
+      <w:r>
+        <w:tab/>
+        <w:t>Rooms dynamically created</w:t>
+      </w:r>
+    </w:p>
+    <w:p>
+      <w:r>
+        <w:tab/>
+        <w:t>Connor: Game API Updated</w:t>
+      </w:r>
+    </w:p>
+    <w:p>
+      <w:r>
+        <w:tab/>
+        <w:t>Jared: Started Trivia Game</w:t>
+      </w:r>
+    </w:p>
+    <w:p/>
+    <w:p>
+      <w:r>
         <w:t>Milestones</w:t>
       </w:r>
       <w:r>
@@ -14,86 +66,104 @@
     <w:p>
       <w:r>
         <w:tab/>
-        <w:t>Create Games</w:t>
-      </w:r>
-      <w:r>
-        <w:t xml:space="preserve"> (April 21)</w:t>
-      </w:r>
-      <w:r>
-        <w:t>:</w:t>
-      </w:r>
-    </w:p>
-    <w:p>
-      <w:r>
-        <w:tab/>
-      </w:r>
-      <w:r>
-        <w:tab/>
-        <w:t xml:space="preserve">Update Game API - </w:t>
-      </w:r>
-      <w:r>
-        <w:t>Support variable players</w:t>
-      </w:r>
-      <w:r>
-        <w:t>/controllers (Connor)</w:t>
-      </w:r>
-    </w:p>
-    <w:p>
-      <w:r>
-        <w:tab/>
-      </w:r>
-      <w:r>
-        <w:tab/>
-        <w:t>Controller</w:t>
-      </w:r>
-      <w:r>
-        <w:t xml:space="preserve"> Prototypes</w:t>
-      </w:r>
-      <w:r>
-        <w:t xml:space="preserve"> (Connor)</w:t>
-      </w:r>
-    </w:p>
-    <w:p>
-      <w:r>
-        <w:tab/>
-      </w:r>
-      <w:r>
-        <w:tab/>
-        <w:t>Develop a Game (Jared, Matthew, Chris)</w:t>
-      </w:r>
-    </w:p>
-    <w:p/>
-    <w:p>
-      <w:r>
-        <w:tab/>
-        <w:t>Fix/Improve Website</w:t>
-      </w:r>
-      <w:r>
-        <w:t xml:space="preserve"> (April 7)</w:t>
-      </w:r>
-      <w:r>
-        <w:t>:</w:t>
-      </w:r>
-    </w:p>
-    <w:p>
-      <w:r>
-        <w:tab/>
-      </w:r>
-      <w:r>
-        <w:tab/>
-        <w:t>Create Hosting Capability (Chris)</w:t>
-      </w:r>
-    </w:p>
-    <w:p>
-      <w:r>
-        <w:tab/>
-      </w:r>
-      <w:r>
-        <w:tab/>
-        <w:t>Update Game List Menu (Jared)</w:t>
-      </w:r>
-    </w:p>
-    <w:p/>
+        <w:t>April 14:</w:t>
+      </w:r>
+    </w:p>
+    <w:p>
+      <w:r>
+        <w:tab/>
+      </w:r>
+      <w:r>
+        <w:tab/>
+        <w:t>Update Supa-Shooter to use Game API</w:t>
+      </w:r>
+    </w:p>
+    <w:p>
+      <w:r>
+        <w:tab/>
+      </w:r>
+      <w:r>
+        <w:tab/>
+        <w:t xml:space="preserve">Set up controller for </w:t>
+      </w:r>
+      <w:proofErr w:type="spellStart"/>
+      <w:r>
+        <w:t>supa</w:t>
+      </w:r>
+      <w:proofErr w:type="spellEnd"/>
+      <w:r>
+        <w:t>-shooter</w:t>
+      </w:r>
+    </w:p>
+    <w:p>
+      <w:r>
+        <w:tab/>
+      </w:r>
+      <w:r>
+        <w:tab/>
+        <w:t>Set up default controller</w:t>
+      </w:r>
+    </w:p>
+    <w:p>
+      <w:r>
+        <w:tab/>
+      </w:r>
+      <w:r>
+        <w:tab/>
+        <w:t>Implement game in website</w:t>
+      </w:r>
+    </w:p>
+    <w:p>
+      <w:r>
+        <w:tab/>
+        <w:t>April 21:</w:t>
+      </w:r>
+    </w:p>
+    <w:p>
+      <w:r>
+        <w:tab/>
+      </w:r>
+      <w:r>
+        <w:tab/>
+        <w:t>Combine controller and SS</w:t>
+      </w:r>
+    </w:p>
+    <w:p>
+      <w:r>
+        <w:tab/>
+      </w:r>
+      <w:r>
+        <w:tab/>
+        <w:t>Test SS for 10 players</w:t>
+      </w:r>
+    </w:p>
+    <w:p>
+      <w:r>
+        <w:tab/>
+      </w:r>
+      <w:r>
+        <w:tab/>
+        <w:t>Test Game API and Controller API</w:t>
+      </w:r>
+    </w:p>
+    <w:p>
+      <w:r>
+        <w:tab/>
+      </w:r>
+      <w:r>
+        <w:tab/>
+        <w:t>Integrate more games</w:t>
+      </w:r>
+    </w:p>
+    <w:p>
+      <w:r>
+        <w:tab/>
+      </w:r>
+      <w:r>
+        <w:tab/>
+        <w:t>Finish Trivia game</w:t>
+      </w:r>
+    </w:p>
     <w:p>
       <w:pPr>
         <w:ind w:firstLine="720"/>
@@ -118,18 +188,7 @@
         <w:ind w:firstLine="720"/>
       </w:pPr>
       <w:r>
-        <w:t>Test Website</w:t>
-      </w:r>
-      <w:r>
-        <w:t xml:space="preserve"> (April 21</w:t>
-      </w:r>
-      <w:bookmarkStart w:id="0" w:name="_GoBack"/>
-      <w:bookmarkEnd w:id="0"/>
-      <w:r>
-        <w:t>)</w:t>
-      </w:r>
-      <w:r>
-        <w:t>:</w:t>
+        <w:t>Risks:</w:t>
       </w:r>
     </w:p>
     <w:p>
@@ -138,7 +197,7 @@
       </w:pPr>
       <w:r>
         <w:tab/>
-        <w:t>Test Lobby Creation (All)</w:t>
+        <w:t>We need many smartphones for testing.</w:t>
       </w:r>
     </w:p>
     <w:p>
@@ -147,30 +206,21 @@
       </w:pPr>
       <w:r>
         <w:tab/>
-        <w:t>Test Each Game Created (All)</w:t>
-      </w:r>
-    </w:p>
-    <w:p/>
-    <w:p>
-      <w:r>
-        <w:t>Risks:</w:t>
-      </w:r>
-    </w:p>
-    <w:p>
-      <w:r>
-        <w:tab/>
-        <w:t>The games cannot be finalized until the Game API is ready.</w:t>
-      </w:r>
-    </w:p>
-    <w:p>
-      <w:r>
-        <w:tab/>
-        <w:t>The testing cannot be done until the games are finalized and the hosting is ready.</w:t>
-      </w:r>
-    </w:p>
-    <w:p>
-      <w:r>
-        <w:tab/>
+        <w:t>Unexpected errors in the integration.</w:t>
+      </w:r>
+    </w:p>
+    <w:p>
+      <w:pPr>
+        <w:ind w:firstLine="720"/>
+      </w:pPr>
+      <w:r>
+        <w:tab/>
+        <w:t>Compatibility across browse</w:t>
+      </w:r>
+      <w:bookmarkStart w:id="0" w:name="_GoBack"/>
+      <w:bookmarkEnd w:id="0"/>
+      <w:r>
+        <w:t>rs.</w:t>
       </w:r>
     </w:p>
     <w:sectPr>
@@ -241,7 +291,7 @@
       <w:pStyle w:val="Header"/>
     </w:pPr>
     <w:r>
-      <w:t>Project Tracker – March 24</w:t>
+      <w:t>Project Tracker – April 7</w:t>
     </w:r>
   </w:p>
   <w:p>

</xml_diff>